<commit_message>
ultima compilacion del prog
</commit_message>
<xml_diff>
--- a/Apuntes.docx
+++ b/Apuntes.docx
@@ -708,9 +708,13 @@
       </w:r>
     </w:p>
     <w:p>
+      <w:r>
+        <w:t>New SqlParameter(“@Nombre”,SQL06TYPE.Varchar,50,”Nombre”);</w:t>
+      </w:r>
       <w:bookmarkStart w:id="0" w:name="_GoBack"/>
       <w:bookmarkEnd w:id="0"/>
     </w:p>
+    <w:p/>
     <w:p/>
     <w:p/>
     <w:p/>

</xml_diff>